<commit_message>
Trying to make the things work
</commit_message>
<xml_diff>
--- a/AAE1001 - Peer Assessment_Form.docx
+++ b/AAE1001 - Peer Assessment_Form.docx
@@ -1,6 +1,6 @@
 
 <file path=word/document.xml><?xml version="1.0" encoding="utf-8"?>
-<w:document xmlns:wpc="http://schemas.microsoft.com/office/word/2010/wordprocessingCanvas" xmlns:cx="http://schemas.microsoft.com/office/drawing/2014/chartex" xmlns:cx1="http://schemas.microsoft.com/office/drawing/2015/9/8/chartex" xmlns:cx2="http://schemas.microsoft.com/office/drawing/2015/10/21/chartex" xmlns:cx3="http://schemas.microsoft.com/office/drawing/2016/5/9/chartex" xmlns:cx4="http://schemas.microsoft.com/office/drawing/2016/5/10/chartex" xmlns:cx5="http://schemas.microsoft.com/office/drawing/2016/5/11/chartex" xmlns:cx6="http://schemas.microsoft.com/office/drawing/2016/5/12/chartex" xmlns:cx7="http://schemas.microsoft.com/office/drawing/2016/5/13/chartex" xmlns:cx8="http://schemas.microsoft.com/office/drawing/2016/5/14/chartex" xmlns:mc="http://schemas.openxmlformats.org/markup-compatibility/2006" xmlns:aink="http://schemas.microsoft.com/office/drawing/2016/ink" xmlns:am3d="http://schemas.microsoft.com/office/drawing/2017/model3d" xmlns:o="urn:schemas-microsoft-com:office:office" xmlns:oel="http://schemas.microsoft.com/office/2019/extlst" xmlns:r="http://schemas.openxmlformats.org/officeDocument/2006/relationships" xmlns:m="http://schemas.openxmlformats.org/officeDocument/2006/math" xmlns:v="urn:schemas-microsoft-com:vml" xmlns:wp14="http://schemas.microsoft.com/office/word/2010/wordprocessingDrawing" xmlns:wp="http://schemas.openxmlformats.org/drawingml/2006/wordprocessingDrawing" xmlns:w10="urn:schemas-microsoft-com:office:word" xmlns:w="http://schemas.openxmlformats.org/wordprocessingml/2006/main" xmlns:w14="http://schemas.microsoft.com/office/word/2010/wordml" xmlns:w15="http://schemas.microsoft.com/office/word/2012/wordml" xmlns:w16cex="http://schemas.microsoft.com/office/word/2018/wordml/cex" xmlns:w16cid="http://schemas.microsoft.com/office/word/2016/wordml/cid" xmlns:w16="http://schemas.microsoft.com/office/word/2018/wordml" xmlns:w16du="http://schemas.microsoft.com/office/word/2023/wordml/word16du" xmlns:w16sdtdh="http://schemas.microsoft.com/office/word/2020/wordml/sdtdatahash" xmlns:w16se="http://schemas.microsoft.com/office/word/2015/wordml/symex" xmlns:wpg="http://schemas.microsoft.com/office/word/2010/wordprocessingGroup" xmlns:wpi="http://schemas.microsoft.com/office/word/2010/wordprocessingInk" xmlns:wne="http://schemas.microsoft.com/office/word/2006/wordml" xmlns:wps="http://schemas.microsoft.com/office/word/2010/wordprocessingShape" mc:Ignorable="w14 w15 w16se w16cid w16 w16cex w16sdtdh w16du wp14">
+<w:document xmlns:wpc="http://schemas.microsoft.com/office/word/2010/wordprocessingCanvas" xmlns:cx="http://schemas.microsoft.com/office/drawing/2014/chartex" xmlns:cx1="http://schemas.microsoft.com/office/drawing/2015/9/8/chartex" xmlns:cx2="http://schemas.microsoft.com/office/drawing/2015/10/21/chartex" xmlns:cx3="http://schemas.microsoft.com/office/drawing/2016/5/9/chartex" xmlns:cx4="http://schemas.microsoft.com/office/drawing/2016/5/10/chartex" xmlns:cx5="http://schemas.microsoft.com/office/drawing/2016/5/11/chartex" xmlns:cx6="http://schemas.microsoft.com/office/drawing/2016/5/12/chartex" xmlns:cx7="http://schemas.microsoft.com/office/drawing/2016/5/13/chartex" xmlns:cx8="http://schemas.microsoft.com/office/drawing/2016/5/14/chartex" xmlns:mc="http://schemas.openxmlformats.org/markup-compatibility/2006" xmlns:aink="http://schemas.microsoft.com/office/drawing/2016/ink" xmlns:am3d="http://schemas.microsoft.com/office/drawing/2017/model3d" xmlns:o="urn:schemas-microsoft-com:office:office" xmlns:oel="http://schemas.microsoft.com/office/2019/extlst" xmlns:r="http://schemas.openxmlformats.org/officeDocument/2006/relationships" xmlns:m="http://schemas.openxmlformats.org/officeDocument/2006/math" xmlns:v="urn:schemas-microsoft-com:vml" xmlns:wp14="http://schemas.microsoft.com/office/word/2010/wordprocessingDrawing" xmlns:wp="http://schemas.openxmlformats.org/drawingml/2006/wordprocessingDrawing" xmlns:w10="urn:schemas-microsoft-com:office:word" xmlns:w="http://schemas.openxmlformats.org/wordprocessingml/2006/main" xmlns:w14="http://schemas.microsoft.com/office/word/2010/wordml" xmlns:w15="http://schemas.microsoft.com/office/word/2012/wordml" xmlns:w16cex="http://schemas.microsoft.com/office/word/2018/wordml/cex" xmlns:w16cid="http://schemas.microsoft.com/office/word/2016/wordml/cid" xmlns:w16="http://schemas.microsoft.com/office/word/2018/wordml" xmlns:w16du="http://schemas.microsoft.com/office/word/2023/wordml/word16du" xmlns:w16sdtdh="http://schemas.microsoft.com/office/word/2020/wordml/sdtdatahash" xmlns:w16sdtfl="http://schemas.microsoft.com/office/word/2024/wordml/sdtformatlock" xmlns:w16se="http://schemas.microsoft.com/office/word/2015/wordml/symex" xmlns:wpg="http://schemas.microsoft.com/office/word/2010/wordprocessingGroup" xmlns:wpi="http://schemas.microsoft.com/office/word/2010/wordprocessingInk" xmlns:wne="http://schemas.microsoft.com/office/word/2006/wordml" xmlns:wps="http://schemas.microsoft.com/office/word/2010/wordprocessingShape" mc:Ignorable="w14 w15 w16se w16cid w16 w16cex w16sdtdh w16sdtfl w16du wp14">
   <w:body>
     <w:p>
       <w:pPr>
@@ -116,23 +116,32 @@
     <w:p>
       <w:pPr>
         <w:rPr>
+          <w:rFonts w:ascii="Times New Roman" w:hAnsi="Times New Roman" w:cs="Times New Roman" w:hint="eastAsia"/>
+          <w:sz w:val="24"/>
+          <w:szCs w:val="24"/>
+        </w:rPr>
+      </w:pPr>
+      <w:r>
+        <w:rPr>
           <w:rFonts w:ascii="Times New Roman" w:hAnsi="Times New Roman" w:cs="Times New Roman"/>
           <w:sz w:val="24"/>
           <w:szCs w:val="24"/>
         </w:rPr>
-      </w:pPr>
-      <w:r>
-        <w:rPr>
-          <w:rFonts w:ascii="Times New Roman" w:hAnsi="Times New Roman" w:cs="Times New Roman"/>
+        <w:t xml:space="preserve">Group No. </w:t>
+      </w:r>
+      <w:r>
+        <w:rPr>
+          <w:rFonts w:ascii="Times New Roman" w:hAnsi="Times New Roman" w:cs="Times New Roman" w:hint="eastAsia"/>
           <w:sz w:val="24"/>
           <w:szCs w:val="24"/>
-        </w:rPr>
-        <w:t>Group No. ______________</w:t>
+          <w:u w:val="single"/>
+        </w:rPr>
+        <w:t>10</w:t>
       </w:r>
     </w:p>
     <w:tbl>
       <w:tblPr>
-        <w:tblStyle w:val="TableGrid"/>
+        <w:tblStyle w:val="a3"/>
         <w:tblW w:w="0" w:type="auto"/>
         <w:tblLook w:val="04A0" w:firstRow="1" w:lastRow="0" w:firstColumn="1" w:lastColumn="0" w:noHBand="0" w:noVBand="1"/>
       </w:tblPr>
@@ -351,12 +360,19 @@
                   </w:pPr>
                   <w:r>
                     <w:rPr>
+                      <w:rFonts w:ascii="Times New Roman" w:hAnsi="Times New Roman" w:cs="Times New Roman" w:hint="eastAsia"/>
+                      <w:color w:val="000000"/>
+                    </w:rPr>
+                    <w:t>Tsang Hau Wan</w:t>
+                  </w:r>
+                  <w:r>
+                    <w:rPr>
                       <w:rFonts w:ascii="Times New Roman" w:hAnsi="Times New Roman" w:cs="Times New Roman"/>
                       <w:color w:val="000000"/>
                       <w:sz w:val="24"/>
                       <w:szCs w:val="24"/>
                     </w:rPr>
-                    <w:t xml:space="preserve">(Your name) </w:t>
+                    <w:t xml:space="preserve"> </w:t>
                   </w:r>
                 </w:p>
               </w:tc>
@@ -1977,7 +1993,7 @@
       <w:hyperlink r:id="rId6" w:history="1">
         <w:r>
           <w:rPr>
-            <w:rStyle w:val="Hyperlink"/>
+            <w:rStyle w:val="a8"/>
           </w:rPr>
           <w:t>https://github.com/IPNL-POLYU/PolyU_AAE1001_Github_Project</w:t>
         </w:r>
@@ -1994,7 +2010,7 @@
 </file>
 
 <file path=word/endnotes.xml><?xml version="1.0" encoding="utf-8"?>
-<w:endnotes xmlns:wpc="http://schemas.microsoft.com/office/word/2010/wordprocessingCanvas" xmlns:cx="http://schemas.microsoft.com/office/drawing/2014/chartex" xmlns:cx1="http://schemas.microsoft.com/office/drawing/2015/9/8/chartex" xmlns:cx2="http://schemas.microsoft.com/office/drawing/2015/10/21/chartex" xmlns:cx3="http://schemas.microsoft.com/office/drawing/2016/5/9/chartex" xmlns:cx4="http://schemas.microsoft.com/office/drawing/2016/5/10/chartex" xmlns:cx5="http://schemas.microsoft.com/office/drawing/2016/5/11/chartex" xmlns:cx6="http://schemas.microsoft.com/office/drawing/2016/5/12/chartex" xmlns:cx7="http://schemas.microsoft.com/office/drawing/2016/5/13/chartex" xmlns:cx8="http://schemas.microsoft.com/office/drawing/2016/5/14/chartex" xmlns:mc="http://schemas.openxmlformats.org/markup-compatibility/2006" xmlns:aink="http://schemas.microsoft.com/office/drawing/2016/ink" xmlns:am3d="http://schemas.microsoft.com/office/drawing/2017/model3d" xmlns:o="urn:schemas-microsoft-com:office:office" xmlns:oel="http://schemas.microsoft.com/office/2019/extlst" xmlns:r="http://schemas.openxmlformats.org/officeDocument/2006/relationships" xmlns:m="http://schemas.openxmlformats.org/officeDocument/2006/math" xmlns:v="urn:schemas-microsoft-com:vml" xmlns:wp14="http://schemas.microsoft.com/office/word/2010/wordprocessingDrawing" xmlns:wp="http://schemas.openxmlformats.org/drawingml/2006/wordprocessingDrawing" xmlns:w10="urn:schemas-microsoft-com:office:word" xmlns:w="http://schemas.openxmlformats.org/wordprocessingml/2006/main" xmlns:w14="http://schemas.microsoft.com/office/word/2010/wordml" xmlns:w15="http://schemas.microsoft.com/office/word/2012/wordml" xmlns:w16cex="http://schemas.microsoft.com/office/word/2018/wordml/cex" xmlns:w16cid="http://schemas.microsoft.com/office/word/2016/wordml/cid" xmlns:w16="http://schemas.microsoft.com/office/word/2018/wordml" xmlns:w16du="http://schemas.microsoft.com/office/word/2023/wordml/word16du" xmlns:w16sdtdh="http://schemas.microsoft.com/office/word/2020/wordml/sdtdatahash" xmlns:w16se="http://schemas.microsoft.com/office/word/2015/wordml/symex" xmlns:wpg="http://schemas.microsoft.com/office/word/2010/wordprocessingGroup" xmlns:wpi="http://schemas.microsoft.com/office/word/2010/wordprocessingInk" xmlns:wne="http://schemas.microsoft.com/office/word/2006/wordml" xmlns:wps="http://schemas.microsoft.com/office/word/2010/wordprocessingShape" mc:Ignorable="w14 w15 w16se w16cid w16 w16cex w16sdtdh w16du wp14">
+<w:endnotes xmlns:wpc="http://schemas.microsoft.com/office/word/2010/wordprocessingCanvas" xmlns:cx="http://schemas.microsoft.com/office/drawing/2014/chartex" xmlns:cx1="http://schemas.microsoft.com/office/drawing/2015/9/8/chartex" xmlns:cx2="http://schemas.microsoft.com/office/drawing/2015/10/21/chartex" xmlns:cx3="http://schemas.microsoft.com/office/drawing/2016/5/9/chartex" xmlns:cx4="http://schemas.microsoft.com/office/drawing/2016/5/10/chartex" xmlns:cx5="http://schemas.microsoft.com/office/drawing/2016/5/11/chartex" xmlns:cx6="http://schemas.microsoft.com/office/drawing/2016/5/12/chartex" xmlns:cx7="http://schemas.microsoft.com/office/drawing/2016/5/13/chartex" xmlns:cx8="http://schemas.microsoft.com/office/drawing/2016/5/14/chartex" xmlns:mc="http://schemas.openxmlformats.org/markup-compatibility/2006" xmlns:aink="http://schemas.microsoft.com/office/drawing/2016/ink" xmlns:am3d="http://schemas.microsoft.com/office/drawing/2017/model3d" xmlns:o="urn:schemas-microsoft-com:office:office" xmlns:oel="http://schemas.microsoft.com/office/2019/extlst" xmlns:r="http://schemas.openxmlformats.org/officeDocument/2006/relationships" xmlns:m="http://schemas.openxmlformats.org/officeDocument/2006/math" xmlns:v="urn:schemas-microsoft-com:vml" xmlns:wp14="http://schemas.microsoft.com/office/word/2010/wordprocessingDrawing" xmlns:wp="http://schemas.openxmlformats.org/drawingml/2006/wordprocessingDrawing" xmlns:w10="urn:schemas-microsoft-com:office:word" xmlns:w="http://schemas.openxmlformats.org/wordprocessingml/2006/main" xmlns:w14="http://schemas.microsoft.com/office/word/2010/wordml" xmlns:w15="http://schemas.microsoft.com/office/word/2012/wordml" xmlns:w16cex="http://schemas.microsoft.com/office/word/2018/wordml/cex" xmlns:w16cid="http://schemas.microsoft.com/office/word/2016/wordml/cid" xmlns:w16="http://schemas.microsoft.com/office/word/2018/wordml" xmlns:w16du="http://schemas.microsoft.com/office/word/2023/wordml/word16du" xmlns:w16sdtdh="http://schemas.microsoft.com/office/word/2020/wordml/sdtdatahash" xmlns:w16sdtfl="http://schemas.microsoft.com/office/word/2024/wordml/sdtformatlock" xmlns:w16se="http://schemas.microsoft.com/office/word/2015/wordml/symex" xmlns:wpg="http://schemas.microsoft.com/office/word/2010/wordprocessingGroup" xmlns:wpi="http://schemas.microsoft.com/office/word/2010/wordprocessingInk" xmlns:wne="http://schemas.microsoft.com/office/word/2006/wordml" xmlns:wps="http://schemas.microsoft.com/office/word/2010/wordprocessingShape" mc:Ignorable="w14 w15 w16se w16cid w16 w16cex w16sdtdh w16sdtfl w16du wp14">
   <w:endnote w:type="separator" w:id="-1">
     <w:p>
       <w:pPr>
@@ -2019,7 +2035,7 @@
 </file>
 
 <file path=word/footnotes.xml><?xml version="1.0" encoding="utf-8"?>
-<w:footnotes xmlns:wpc="http://schemas.microsoft.com/office/word/2010/wordprocessingCanvas" xmlns:cx="http://schemas.microsoft.com/office/drawing/2014/chartex" xmlns:cx1="http://schemas.microsoft.com/office/drawing/2015/9/8/chartex" xmlns:cx2="http://schemas.microsoft.com/office/drawing/2015/10/21/chartex" xmlns:cx3="http://schemas.microsoft.com/office/drawing/2016/5/9/chartex" xmlns:cx4="http://schemas.microsoft.com/office/drawing/2016/5/10/chartex" xmlns:cx5="http://schemas.microsoft.com/office/drawing/2016/5/11/chartex" xmlns:cx6="http://schemas.microsoft.com/office/drawing/2016/5/12/chartex" xmlns:cx7="http://schemas.microsoft.com/office/drawing/2016/5/13/chartex" xmlns:cx8="http://schemas.microsoft.com/office/drawing/2016/5/14/chartex" xmlns:mc="http://schemas.openxmlformats.org/markup-compatibility/2006" xmlns:aink="http://schemas.microsoft.com/office/drawing/2016/ink" xmlns:am3d="http://schemas.microsoft.com/office/drawing/2017/model3d" xmlns:o="urn:schemas-microsoft-com:office:office" xmlns:oel="http://schemas.microsoft.com/office/2019/extlst" xmlns:r="http://schemas.openxmlformats.org/officeDocument/2006/relationships" xmlns:m="http://schemas.openxmlformats.org/officeDocument/2006/math" xmlns:v="urn:schemas-microsoft-com:vml" xmlns:wp14="http://schemas.microsoft.com/office/word/2010/wordprocessingDrawing" xmlns:wp="http://schemas.openxmlformats.org/drawingml/2006/wordprocessingDrawing" xmlns:w10="urn:schemas-microsoft-com:office:word" xmlns:w="http://schemas.openxmlformats.org/wordprocessingml/2006/main" xmlns:w14="http://schemas.microsoft.com/office/word/2010/wordml" xmlns:w15="http://schemas.microsoft.com/office/word/2012/wordml" xmlns:w16cex="http://schemas.microsoft.com/office/word/2018/wordml/cex" xmlns:w16cid="http://schemas.microsoft.com/office/word/2016/wordml/cid" xmlns:w16="http://schemas.microsoft.com/office/word/2018/wordml" xmlns:w16du="http://schemas.microsoft.com/office/word/2023/wordml/word16du" xmlns:w16sdtdh="http://schemas.microsoft.com/office/word/2020/wordml/sdtdatahash" xmlns:w16se="http://schemas.microsoft.com/office/word/2015/wordml/symex" xmlns:wpg="http://schemas.microsoft.com/office/word/2010/wordprocessingGroup" xmlns:wpi="http://schemas.microsoft.com/office/word/2010/wordprocessingInk" xmlns:wne="http://schemas.microsoft.com/office/word/2006/wordml" xmlns:wps="http://schemas.microsoft.com/office/word/2010/wordprocessingShape" mc:Ignorable="w14 w15 w16se w16cid w16 w16cex w16sdtdh w16du wp14">
+<w:footnotes xmlns:wpc="http://schemas.microsoft.com/office/word/2010/wordprocessingCanvas" xmlns:cx="http://schemas.microsoft.com/office/drawing/2014/chartex" xmlns:cx1="http://schemas.microsoft.com/office/drawing/2015/9/8/chartex" xmlns:cx2="http://schemas.microsoft.com/office/drawing/2015/10/21/chartex" xmlns:cx3="http://schemas.microsoft.com/office/drawing/2016/5/9/chartex" xmlns:cx4="http://schemas.microsoft.com/office/drawing/2016/5/10/chartex" xmlns:cx5="http://schemas.microsoft.com/office/drawing/2016/5/11/chartex" xmlns:cx6="http://schemas.microsoft.com/office/drawing/2016/5/12/chartex" xmlns:cx7="http://schemas.microsoft.com/office/drawing/2016/5/13/chartex" xmlns:cx8="http://schemas.microsoft.com/office/drawing/2016/5/14/chartex" xmlns:mc="http://schemas.openxmlformats.org/markup-compatibility/2006" xmlns:aink="http://schemas.microsoft.com/office/drawing/2016/ink" xmlns:am3d="http://schemas.microsoft.com/office/drawing/2017/model3d" xmlns:o="urn:schemas-microsoft-com:office:office" xmlns:oel="http://schemas.microsoft.com/office/2019/extlst" xmlns:r="http://schemas.openxmlformats.org/officeDocument/2006/relationships" xmlns:m="http://schemas.openxmlformats.org/officeDocument/2006/math" xmlns:v="urn:schemas-microsoft-com:vml" xmlns:wp14="http://schemas.microsoft.com/office/word/2010/wordprocessingDrawing" xmlns:wp="http://schemas.openxmlformats.org/drawingml/2006/wordprocessingDrawing" xmlns:w10="urn:schemas-microsoft-com:office:word" xmlns:w="http://schemas.openxmlformats.org/wordprocessingml/2006/main" xmlns:w14="http://schemas.microsoft.com/office/word/2010/wordml" xmlns:w15="http://schemas.microsoft.com/office/word/2012/wordml" xmlns:w16cex="http://schemas.microsoft.com/office/word/2018/wordml/cex" xmlns:w16cid="http://schemas.microsoft.com/office/word/2016/wordml/cid" xmlns:w16="http://schemas.microsoft.com/office/word/2018/wordml" xmlns:w16du="http://schemas.microsoft.com/office/word/2023/wordml/word16du" xmlns:w16sdtdh="http://schemas.microsoft.com/office/word/2020/wordml/sdtdatahash" xmlns:w16sdtfl="http://schemas.microsoft.com/office/word/2024/wordml/sdtformatlock" xmlns:w16se="http://schemas.microsoft.com/office/word/2015/wordml/symex" xmlns:wpg="http://schemas.microsoft.com/office/word/2010/wordprocessingGroup" xmlns:wpi="http://schemas.microsoft.com/office/word/2010/wordprocessingInk" xmlns:wne="http://schemas.microsoft.com/office/word/2006/wordml" xmlns:wps="http://schemas.microsoft.com/office/word/2010/wordprocessingShape" mc:Ignorable="w14 w15 w16se w16cid w16 w16cex w16sdtdh w16sdtfl w16du wp14">
   <w:footnote w:type="separator" w:id="-1">
     <w:p>
       <w:pPr>
@@ -2044,7 +2060,7 @@
 </file>
 
 <file path=word/styles.xml><?xml version="1.0" encoding="utf-8"?>
-<w:styles xmlns:mc="http://schemas.openxmlformats.org/markup-compatibility/2006" xmlns:r="http://schemas.openxmlformats.org/officeDocument/2006/relationships" xmlns:w="http://schemas.openxmlformats.org/wordprocessingml/2006/main" xmlns:w14="http://schemas.microsoft.com/office/word/2010/wordml" xmlns:w15="http://schemas.microsoft.com/office/word/2012/wordml" xmlns:w16cex="http://schemas.microsoft.com/office/word/2018/wordml/cex" xmlns:w16cid="http://schemas.microsoft.com/office/word/2016/wordml/cid" xmlns:w16="http://schemas.microsoft.com/office/word/2018/wordml" xmlns:w16du="http://schemas.microsoft.com/office/word/2023/wordml/word16du" xmlns:w16sdtdh="http://schemas.microsoft.com/office/word/2020/wordml/sdtdatahash" xmlns:w16se="http://schemas.microsoft.com/office/word/2015/wordml/symex" mc:Ignorable="w14 w15 w16se w16cid w16 w16cex w16sdtdh w16du">
+<w:styles xmlns:mc="http://schemas.openxmlformats.org/markup-compatibility/2006" xmlns:r="http://schemas.openxmlformats.org/officeDocument/2006/relationships" xmlns:w="http://schemas.openxmlformats.org/wordprocessingml/2006/main" xmlns:w14="http://schemas.microsoft.com/office/word/2010/wordml" xmlns:w15="http://schemas.microsoft.com/office/word/2012/wordml" xmlns:w16cex="http://schemas.microsoft.com/office/word/2018/wordml/cex" xmlns:w16cid="http://schemas.microsoft.com/office/word/2016/wordml/cid" xmlns:w16="http://schemas.microsoft.com/office/word/2018/wordml" xmlns:w16du="http://schemas.microsoft.com/office/word/2023/wordml/word16du" xmlns:w16sdtdh="http://schemas.microsoft.com/office/word/2020/wordml/sdtdatahash" xmlns:w16sdtfl="http://schemas.microsoft.com/office/word/2024/wordml/sdtformatlock" xmlns:w16se="http://schemas.microsoft.com/office/word/2015/wordml/symex" mc:Ignorable="w14 w15 w16se w16cid w16 w16cex w16sdtdh w16sdtfl w16du">
   <w:docDefaults>
     <w:rPrDefault>
       <w:rPr>
@@ -2438,17 +2454,17 @@
     <w:lsdException w:name="Unresolved Mention" w:semiHidden="1" w:unhideWhenUsed="1"/>
     <w:lsdException w:name="Smart Link" w:semiHidden="1" w:unhideWhenUsed="1"/>
   </w:latentStyles>
-  <w:style w:type="paragraph" w:default="1" w:styleId="Normal">
+  <w:style w:type="paragraph" w:default="1" w:styleId="a">
     <w:name w:val="Normal"/>
     <w:qFormat/>
   </w:style>
-  <w:style w:type="character" w:default="1" w:styleId="DefaultParagraphFont">
+  <w:style w:type="character" w:default="1" w:styleId="a0">
     <w:name w:val="Default Paragraph Font"/>
     <w:uiPriority w:val="1"/>
     <w:semiHidden/>
     <w:unhideWhenUsed/>
   </w:style>
-  <w:style w:type="table" w:default="1" w:styleId="TableNormal">
+  <w:style w:type="table" w:default="1" w:styleId="a1">
     <w:name w:val="Normal Table"/>
     <w:uiPriority w:val="99"/>
     <w:semiHidden/>
@@ -2463,7 +2479,7 @@
       </w:tblCellMar>
     </w:tblPr>
   </w:style>
-  <w:style w:type="numbering" w:default="1" w:styleId="NoList">
+  <w:style w:type="numbering" w:default="1" w:styleId="a2">
     <w:name w:val="No List"/>
     <w:uiPriority w:val="99"/>
     <w:semiHidden/>
@@ -2485,9 +2501,9 @@
       <w:szCs w:val="24"/>
     </w:rPr>
   </w:style>
-  <w:style w:type="table" w:styleId="TableGrid">
+  <w:style w:type="table" w:styleId="a3">
     <w:name w:val="Table Grid"/>
-    <w:basedOn w:val="TableNormal"/>
+    <w:basedOn w:val="a1"/>
     <w:uiPriority w:val="39"/>
     <w:rsid w:val="00B3230A"/>
     <w:pPr>
@@ -2504,10 +2520,10 @@
       </w:tblBorders>
     </w:tblPr>
   </w:style>
-  <w:style w:type="paragraph" w:styleId="Header">
+  <w:style w:type="paragraph" w:styleId="a4">
     <w:name w:val="header"/>
-    <w:basedOn w:val="Normal"/>
-    <w:link w:val="HeaderChar"/>
+    <w:basedOn w:val="a"/>
+    <w:link w:val="a5"/>
     <w:uiPriority w:val="99"/>
     <w:unhideWhenUsed/>
     <w:rsid w:val="007F29A7"/>
@@ -2523,10 +2539,10 @@
       <w:szCs w:val="20"/>
     </w:rPr>
   </w:style>
-  <w:style w:type="character" w:customStyle="1" w:styleId="HeaderChar">
-    <w:name w:val="Header Char"/>
-    <w:basedOn w:val="DefaultParagraphFont"/>
-    <w:link w:val="Header"/>
+  <w:style w:type="character" w:customStyle="1" w:styleId="a5">
+    <w:name w:val="頁首 字元"/>
+    <w:basedOn w:val="a0"/>
+    <w:link w:val="a4"/>
     <w:uiPriority w:val="99"/>
     <w:rsid w:val="007F29A7"/>
     <w:rPr>
@@ -2534,10 +2550,10 @@
       <w:szCs w:val="20"/>
     </w:rPr>
   </w:style>
-  <w:style w:type="paragraph" w:styleId="Footer">
+  <w:style w:type="paragraph" w:styleId="a6">
     <w:name w:val="footer"/>
-    <w:basedOn w:val="Normal"/>
-    <w:link w:val="FooterChar"/>
+    <w:basedOn w:val="a"/>
+    <w:link w:val="a7"/>
     <w:uiPriority w:val="99"/>
     <w:unhideWhenUsed/>
     <w:rsid w:val="007F29A7"/>
@@ -2553,10 +2569,10 @@
       <w:szCs w:val="20"/>
     </w:rPr>
   </w:style>
-  <w:style w:type="character" w:customStyle="1" w:styleId="FooterChar">
-    <w:name w:val="Footer Char"/>
-    <w:basedOn w:val="DefaultParagraphFont"/>
-    <w:link w:val="Footer"/>
+  <w:style w:type="character" w:customStyle="1" w:styleId="a7">
+    <w:name w:val="頁尾 字元"/>
+    <w:basedOn w:val="a0"/>
+    <w:link w:val="a6"/>
     <w:uiPriority w:val="99"/>
     <w:rsid w:val="007F29A7"/>
     <w:rPr>
@@ -2564,9 +2580,9 @@
       <w:szCs w:val="20"/>
     </w:rPr>
   </w:style>
-  <w:style w:type="character" w:styleId="Hyperlink">
+  <w:style w:type="character" w:styleId="a8">
     <w:name w:val="Hyperlink"/>
-    <w:basedOn w:val="DefaultParagraphFont"/>
+    <w:basedOn w:val="a0"/>
     <w:uiPriority w:val="99"/>
     <w:unhideWhenUsed/>
     <w:rsid w:val="00DF02C2"/>
@@ -2575,9 +2591,9 @@
       <w:u w:val="single"/>
     </w:rPr>
   </w:style>
-  <w:style w:type="character" w:styleId="UnresolvedMention">
+  <w:style w:type="character" w:styleId="a9">
     <w:name w:val="Unresolved Mention"/>
-    <w:basedOn w:val="DefaultParagraphFont"/>
+    <w:basedOn w:val="a0"/>
     <w:uiPriority w:val="99"/>
     <w:semiHidden/>
     <w:unhideWhenUsed/>

</xml_diff>